<commit_message>
Báo Cáo Thầy Quân
</commit_message>
<xml_diff>
--- a/baocaothayquan/BTL_JAVA.docx
+++ b/baocaothayquan/BTL_JAVA.docx
@@ -81,7 +81,7 @@
               </wp:anchor>
             </w:drawing>
           </mc:Choice>
-          <mc:Fallback xmlns:oel="http://schemas.microsoft.com/office/2019/extlst" xmlns:w16du="http://schemas.microsoft.com/office/word/2023/wordml/word16du" xmlns:w16sdtfl="http://schemas.microsoft.com/office/word/2024/wordml/sdtformatlock">
+          <mc:Fallback xmlns:w16sdtfl="http://schemas.microsoft.com/office/word/2024/wordml/sdtformatlock" xmlns:w16du="http://schemas.microsoft.com/office/word/2023/wordml/word16du" xmlns:oel="http://schemas.microsoft.com/office/2019/extlst">
             <w:pict>
               <v:rect w14:anchorId="5C696A9A" id="Rectangle 1" o:spid="_x0000_s1026" style="position:absolute;margin-left:-34.75pt;margin-top:-22.15pt;width:494.25pt;height:744pt;z-index:251659264;visibility:visible;mso-wrap-style:square;mso-width-percent:0;mso-height-percent:0;mso-wrap-distance-left:9pt;mso-wrap-distance-top:0;mso-wrap-distance-right:9pt;mso-wrap-distance-bottom:0;mso-position-horizontal:absolute;mso-position-horizontal-relative:text;mso-position-vertical:absolute;mso-position-vertical-relative:text;mso-width-percent:0;mso-height-percent:0;mso-width-relative:margin;mso-height-relative:margin;v-text-anchor:middle" o:gfxdata="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" filled="f" strokecolor="#091723 [484]" strokeweight="3pt"/>
             </w:pict>
@@ -335,12 +335,14 @@
               <w:rPr>
                 <w:b/>
                 <w:bCs/>
+                <w:u w:val="single"/>
               </w:rPr>
             </w:pPr>
             <w:r>
               <w:rPr>
                 <w:b/>
                 <w:bCs/>
+                <w:u w:val="single"/>
               </w:rPr>
               <w:t>Trần Gia Lương</w:t>
             </w:r>
@@ -348,6 +350,7 @@
               <w:rPr>
                 <w:b/>
                 <w:bCs/>
+                <w:u w:val="single"/>
               </w:rPr>
               <w:t xml:space="preserve"> </w:t>
             </w:r>
@@ -630,15 +633,22 @@
           <w:p>
             <w:pPr>
               <w:spacing w:line="360" w:lineRule="auto"/>
+              <w:rPr>
+                <w:u w:val="single"/>
+              </w:rPr>
             </w:pPr>
             <w:r>
               <w:rPr>
                 <w:b/>
                 <w:bCs/>
+                <w:u w:val="single"/>
               </w:rPr>
               <w:t>Trần Gia Lương</w:t>
             </w:r>
             <w:r>
+              <w:rPr>
+                <w:u w:val="single"/>
+              </w:rPr>
               <w:t xml:space="preserve"> </w:t>
             </w:r>
           </w:p>

</xml_diff>